<commit_message>
Tutorials, android build, and readme added
</commit_message>
<xml_diff>
--- a/Docs/Moment Formatting Keys.docx
+++ b/Docs/Moment Formatting Keys.docx
@@ -335,6 +335,7 @@
                 <w:szCs w:val="24"/>
               </w:rPr>
             </w:pPr>
+            <w:bookmarkStart w:id="0" w:name="_GoBack"/>
           </w:p>
         </w:tc>
         <w:tc>
@@ -388,6 +389,7 @@
           </w:p>
         </w:tc>
       </w:tr>
+      <w:bookmarkEnd w:id="0"/>
       <w:tr>
         <w:tc>
           <w:tcPr>
@@ -1423,6 +1425,7 @@
         </w:tc>
       </w:tr>
     </w:tbl>
+    <w:p/>
     <w:p/>
     <w:tbl>
       <w:tblPr>
@@ -2844,8 +2847,6 @@
         </w:tc>
       </w:tr>
     </w:tbl>
-    <w:p/>
-    <w:p/>
     <w:p/>
     <w:p/>
     <w:p/>
@@ -4195,6 +4196,19 @@
       </w:tr>
     </w:tbl>
     <w:p/>
+    <w:p>
+      <w:pPr>
+        <w:spacing w:after="0"/>
+      </w:pPr>
+    </w:p>
+    <w:p>
+      <w:pPr>
+        <w:spacing w:after="0"/>
+        <w:rPr>
+          <w:sz w:val="28"/>
+        </w:rPr>
+      </w:pPr>
+    </w:p>
     <w:tbl>
       <w:tblPr>
         <w:tblW w:w="0" w:type="auto"/>
@@ -5539,8 +5553,6 @@
         </w:tc>
       </w:tr>
     </w:tbl>
-    <w:p/>
-    <w:p/>
     <w:p/>
     <w:p/>
     <w:p/>
@@ -6479,8 +6491,6 @@
             </w:r>
           </w:p>
         </w:tc>
-        <w:bookmarkStart w:id="0" w:name="_GoBack"/>
-        <w:bookmarkEnd w:id="0"/>
       </w:tr>
       <w:tr>
         <w:tc>
@@ -6562,8 +6572,34 @@
         </w:tc>
       </w:tr>
     </w:tbl>
-    <w:p/>
-    <w:p/>
+    <w:p>
+      <w:pPr>
+        <w:spacing w:after="0"/>
+      </w:pPr>
+    </w:p>
+    <w:p>
+      <w:pPr>
+        <w:spacing w:after="0"/>
+      </w:pPr>
+    </w:p>
+    <w:p>
+      <w:pPr>
+        <w:spacing w:after="0"/>
+      </w:pPr>
+    </w:p>
+    <w:p>
+      <w:pPr>
+        <w:spacing w:after="0"/>
+      </w:pPr>
+    </w:p>
+    <w:p>
+      <w:pPr>
+        <w:spacing w:after="0"/>
+        <w:rPr>
+          <w:sz w:val="36"/>
+        </w:rPr>
+      </w:pPr>
+    </w:p>
     <w:tbl>
       <w:tblPr>
         <w:tblW w:w="0" w:type="auto"/>
@@ -8317,7 +8353,7 @@
 </file>
 
 <file path=customXml/itemProps1.xml><?xml version="1.0" encoding="utf-8"?>
-<ds:datastoreItem xmlns:ds="http://schemas.openxmlformats.org/officeDocument/2006/customXml" ds:itemID="{953D54ED-3403-4BE0-BF36-3B8AF074E0A5}">
+<ds:datastoreItem xmlns:ds="http://schemas.openxmlformats.org/officeDocument/2006/customXml" ds:itemID="{DEB5AF86-52E1-4D7F-A392-EAFE7CADD65F}">
   <ds:schemaRefs>
     <ds:schemaRef ds:uri="http://schemas.openxmlformats.org/officeDocument/2006/bibliography"/>
   </ds:schemaRefs>

</xml_diff>